<commit_message>
Expression refinement is done. Checking section in progress.
</commit_message>
<xml_diff>
--- a/AOSD2013/Instance Pointcut Checks.docx
+++ b/AOSD2013/Instance Pointcut Checks.docx
@@ -88,11 +88,88 @@
         <w:t>Emit a warning that this is the case</w:t>
       </w:r>
     </w:p>
-    <w:p/>
     <w:p>
+      <w:pPr>
+        <w:pStyle w:val="ListParagraph"/>
+        <w:numPr>
+          <w:ilvl w:val="0"/>
+          <w:numId w:val="1"/>
+        </w:numPr>
+      </w:pPr>
+      <w:r>
+        <w:t>If the declared type is a leaf type</w:t>
+      </w:r>
+    </w:p>
+    <w:p>
+      <w:pPr>
+        <w:pStyle w:val="ListParagraph"/>
+        <w:numPr>
+          <w:ilvl w:val="1"/>
+          <w:numId w:val="1"/>
+        </w:numPr>
+      </w:pPr>
+      <w:r>
+        <w:t>Warn that there are no subtypes</w:t>
+      </w:r>
+    </w:p>
+    <w:p>
+      <w:pPr>
+        <w:pStyle w:val="ListParagraph"/>
+        <w:numPr>
+          <w:ilvl w:val="0"/>
+          <w:numId w:val="1"/>
+        </w:numPr>
+      </w:pPr>
+      <w:r>
+        <w:t>If the ip is refined to an non-existent type</w:t>
+      </w:r>
+      <w:r>
+        <w:t>/ not a sub-type</w:t>
+      </w:r>
       <w:bookmarkStart w:id="0" w:name="_GoBack"/>
       <w:bookmarkEnd w:id="0"/>
+      <w:r>
+        <w:tab/>
+      </w:r>
     </w:p>
+    <w:p>
+      <w:pPr>
+        <w:pStyle w:val="ListParagraph"/>
+        <w:numPr>
+          <w:ilvl w:val="1"/>
+          <w:numId w:val="1"/>
+        </w:numPr>
+      </w:pPr>
+      <w:r>
+        <w:t>Compile error</w:t>
+      </w:r>
+    </w:p>
+    <w:p>
+      <w:pPr>
+        <w:pStyle w:val="ListParagraph"/>
+        <w:numPr>
+          <w:ilvl w:val="0"/>
+          <w:numId w:val="1"/>
+        </w:numPr>
+      </w:pPr>
+      <w:r>
+        <w:t>Ill formed composition expressions</w:t>
+      </w:r>
+    </w:p>
+    <w:p>
+      <w:pPr>
+        <w:pStyle w:val="ListParagraph"/>
+        <w:numPr>
+          <w:ilvl w:val="0"/>
+          <w:numId w:val="1"/>
+        </w:numPr>
+      </w:pPr>
+      <w:r>
+        <w:t>Illegal compositions</w:t>
+      </w:r>
+    </w:p>
+    <w:p/>
+    <w:p/>
     <w:sectPr>
       <w:pgSz w:w="12240" w:h="15840"/>
       <w:pgMar w:top="1440" w:right="1440" w:bottom="1440" w:left="1440" w:header="720" w:footer="720" w:gutter="0"/>

</xml_diff>